<commit_message>
Update Proposal and Tasks file
Updated Project Propsal
Added new file "Tasks & Issues" under Collaboration folder.
</commit_message>
<xml_diff>
--- a/Project Proposal/Projects Proposal.docx
+++ b/Project Proposal/Projects Proposal.docx
@@ -514,6 +514,7 @@
                               <w:dataBinding w:prefixMappings="xmlns:ns0='http://purl.org/dc/elements/1.1/' xmlns:ns1='http://schemas.openxmlformats.org/package/2006/metadata/core-properties' " w:xpath="/ns1:coreProperties[1]/ns0:creator[1]" w:storeItemID="{6C3C8BC8-F283-45AE-878A-BAB7291924A1}"/>
                               <w:text/>
                             </w:sdtPr>
+                            <w:sdtEndPr/>
                             <w:sdtContent>
                               <w:r>
                                 <w:rPr>
@@ -557,6 +558,7 @@
                               <w:dataBinding w:prefixMappings="xmlns:ns0='http://schemas.microsoft.com/office/2006/coverPageProps' " w:xpath="/ns0:CoverPageProperties[1]/ns0:CompanyEmail[1]" w:storeItemID="{55AF091B-3C7A-41E3-B477-F2FDAA23CFDA}"/>
                               <w:text/>
                             </w:sdtPr>
+                            <w:sdtEndPr/>
                             <w:sdtContent>
                               <w:r>
                                 <w:rPr>
@@ -815,10 +817,7 @@
                                     </w:tcPr>
                                     <w:p>
                                       <w:r>
-                                        <w:t>Jibran Rasheed Khan</w:t>
-                                      </w:r>
-                                      <w:r>
-                                        <w:t xml:space="preserve"> </w:t>
+                                        <w:t xml:space="preserve">Jibran Rasheed Khan </w:t>
                                       </w:r>
                                     </w:p>
                                   </w:tc>
@@ -940,10 +939,6 @@
               </mc:Choice>
               <mc:Fallback>
                 <w:pict>
-                  <v:shapetype id="_x0000_t202" coordsize="21600,21600" o:spt="202" path="m,l,21600r21600,l21600,xe">
-                    <v:stroke joinstyle="miter"/>
-                    <v:path gradientshapeok="t" o:connecttype="rect"/>
-                  </v:shapetype>
                   <v:shape id="Text Box 6" o:spid="_x0000_s1027" type="#_x0000_t202" style="position:absolute;margin-left:40.1pt;margin-top:321.9pt;width:388.55pt;height:182pt;z-index:251663360;visibility:visible;mso-wrap-style:square;mso-width-percent:0;mso-height-percent:0;mso-wrap-distance-left:9pt;mso-wrap-distance-top:0;mso-wrap-distance-right:9pt;mso-wrap-distance-bottom:0;mso-position-horizontal:absolute;mso-position-horizontal-relative:margin;mso-position-vertical:absolute;mso-position-vertical-relative:text;mso-width-percent:0;mso-height-percent:0;mso-width-relative:margin;mso-height-relative:margin;v-text-anchor:top" o:gfxdata="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" fillcolor="white [3201]" stroked="f" strokeweight=".5pt">
                     <v:textbox>
                       <w:txbxContent>
@@ -1127,10 +1122,7 @@
                               </w:tcPr>
                               <w:p>
                                 <w:r>
-                                  <w:t>Jibran Rasheed Khan</w:t>
-                                </w:r>
-                                <w:r>
-                                  <w:t xml:space="preserve"> </w:t>
+                                  <w:t xml:space="preserve">Jibran Rasheed Khan </w:t>
                                 </w:r>
                               </w:p>
                             </w:tc>
@@ -1557,13 +1549,7 @@
         <w:t xml:space="preserve">Data Science is a scientific technique to unfold the hidden mystery of data and extract the valuable insight that can boom the business needs, beware of what probably be happened in near future and most importantly make human to act that react on things. </w:t>
       </w:r>
       <w:r>
-        <w:t xml:space="preserve">Nowadays, data is the key element that use to classify and aids in to foretell each and every aspect of human; behavior, nature, standards, lifestyle, </w:t>
-      </w:r>
-      <w:r>
-        <w:t xml:space="preserve">passion, desire, </w:t>
-      </w:r>
-      <w:r>
-        <w:t xml:space="preserve">business needs and lot more uncountable. </w:t>
+        <w:t xml:space="preserve">Nowadays, data is the key element that use to classify and aids in to foretell each and every aspect of human; behavior, nature, standards, lifestyle, passion, desire, business needs and lot more uncountable. </w:t>
       </w:r>
       <w:r>
         <w:t>But</w:t>
@@ -1587,32 +1573,118 @@
       </w:r>
       <w:r>
         <w:t>In this work, we</w:t>
+      </w:r>
+      <w:r>
+        <w:t xml:space="preserve"> will</w:t>
+      </w:r>
+      <w:r>
+        <w:t xml:space="preserve"> explore each aspect</w:t>
+      </w:r>
+      <w:r>
+        <w:t xml:space="preserve"> and compositor of data Science, drill down </w:t>
+      </w:r>
+      <w:r>
+        <w:t xml:space="preserve">to identify individual field hierarchy, tools, and platform available. Furthermore, </w:t>
+      </w:r>
+      <w:r>
+        <w:t>it covers the</w:t>
+      </w:r>
+      <w:r>
+        <w:t xml:space="preserve"> concise comparison study renewed and most preferable element in each filed.  The study, will beneficial in building a generic platform and composite tool that will ease the practitioner</w:t>
+      </w:r>
+      <w:r>
+        <w:t>s to learn more, building better and flexible system and more compatible integrating features.</w:t>
+      </w:r>
+      <w:r>
+        <w:t xml:space="preserve">   </w:t>
+      </w:r>
+    </w:p>
+    <w:p>
+      <w:pPr>
+        <w:pStyle w:val="Heading1"/>
+      </w:pPr>
+      <w:r>
+        <w:t>Objectives</w:t>
+      </w:r>
+    </w:p>
+    <w:p>
+      <w:r>
+        <w:t xml:space="preserve">To list down the technology, algorithms, tools and their comparison for </w:t>
+      </w:r>
+    </w:p>
+    <w:p>
+      <w:pPr>
+        <w:pStyle w:val="ListParagraph"/>
+        <w:numPr>
+          <w:ilvl w:val="0"/>
+          <w:numId w:val="2"/>
+        </w:numPr>
+      </w:pPr>
+      <w:r>
+        <w:t>Big data</w:t>
+      </w:r>
+    </w:p>
+    <w:p>
+      <w:pPr>
+        <w:pStyle w:val="ListParagraph"/>
+        <w:numPr>
+          <w:ilvl w:val="0"/>
+          <w:numId w:val="2"/>
+        </w:numPr>
+      </w:pPr>
+      <w:r>
+        <w:t>Data Analytics</w:t>
+      </w:r>
+    </w:p>
+    <w:p>
+      <w:pPr>
+        <w:pStyle w:val="ListParagraph"/>
+        <w:numPr>
+          <w:ilvl w:val="0"/>
+          <w:numId w:val="2"/>
+        </w:numPr>
+      </w:pPr>
+      <w:r>
+        <w:t>Algorithms/Methods</w:t>
+      </w:r>
+    </w:p>
+    <w:p>
+      <w:pPr>
+        <w:pStyle w:val="Heading1"/>
+      </w:pPr>
+      <w:r>
+        <w:t>Targeting Conference</w:t>
+      </w:r>
+    </w:p>
+    <w:p>
+      <w:r>
+        <w:t>Timely, not targeting any conference yet. Will add in near future.</w:t>
+      </w:r>
+    </w:p>
+    <w:p>
+      <w:pPr>
+        <w:pStyle w:val="Heading1"/>
+      </w:pPr>
+      <w:r>
+        <w:t>References</w:t>
+      </w:r>
+    </w:p>
+    <w:p>
+      <w:r>
+        <w:t>If anyone would like to add online PDF/source file links add here. Otherwise shared via</w:t>
+      </w:r>
+      <w:r>
+        <w:t xml:space="preserve"> following</w:t>
+      </w:r>
+      <w:r>
+        <w:t xml:space="preserve"> google drive </w:t>
       </w:r>
       <w:bookmarkStart w:id="0" w:name="_GoBack"/>
       <w:bookmarkEnd w:id="0"/>
-      <w:r>
-        <w:t xml:space="preserve"> will</w:t>
-      </w:r>
-      <w:r>
-        <w:t xml:space="preserve"> explore each aspect</w:t>
-      </w:r>
-      <w:r>
-        <w:t xml:space="preserve"> and compositor of data Science, drill down </w:t>
-      </w:r>
-      <w:r>
-        <w:t xml:space="preserve">to identify individual field hierarchy, tools, and platform available. Furthermore, </w:t>
-      </w:r>
-      <w:r>
-        <w:t>it covers the</w:t>
-      </w:r>
-      <w:r>
-        <w:t xml:space="preserve"> concise comparison study renewed and most preferable element in each filed.  The study, will beneficial in building a generic platform and composite tool that will ease the practitioner</w:t>
-      </w:r>
-      <w:r>
-        <w:t>s to learn more, building better and flexible system and more compatible integrating features.</w:t>
-      </w:r>
-      <w:r>
-        <w:t xml:space="preserve">   </w:t>
+    </w:p>
+    <w:p>
+      <w:r>
+        <w:t>https://drive.google.com/drive/folders/1kN4d49MhpUI217pM57NGI8N50xwKLpC6?usp=sharing</w:t>
       </w:r>
     </w:p>
     <w:sectPr>
@@ -1736,6 +1808,95 @@
 <file path=word/numbering.xml><?xml version="1.0" encoding="utf-8"?>
 <w:numbering xmlns:wpc="http://schemas.microsoft.com/office/word/2010/wordprocessingCanvas" xmlns:mc="http://schemas.openxmlformats.org/markup-compatibility/2006" xmlns:o="urn:schemas-microsoft-com:office:office" xmlns:r="http://schemas.openxmlformats.org/officeDocument/2006/relationships" xmlns:m="http://schemas.openxmlformats.org/officeDocument/2006/math" xmlns:v="urn:schemas-microsoft-com:vml" xmlns:wp14="http://schemas.microsoft.com/office/word/2010/wordprocessingDrawing" xmlns:wp="http://schemas.openxmlformats.org/drawingml/2006/wordprocessingDrawing" xmlns:w10="urn:schemas-microsoft-com:office:word" xmlns:w="http://schemas.openxmlformats.org/wordprocessingml/2006/main" xmlns:w14="http://schemas.microsoft.com/office/word/2010/wordml" xmlns:w15="http://schemas.microsoft.com/office/word/2012/wordml" xmlns:wpg="http://schemas.microsoft.com/office/word/2010/wordprocessingGroup" xmlns:wpi="http://schemas.microsoft.com/office/word/2010/wordprocessingInk" xmlns:wne="http://schemas.microsoft.com/office/word/2006/wordml" xmlns:wps="http://schemas.microsoft.com/office/word/2010/wordprocessingShape" mc:Ignorable="w14 w15 wp14">
   <w:abstractNum w:abstractNumId="0" w15:restartNumberingAfterBreak="0">
+    <w:nsid w:val="55AC019A"/>
+    <w:multiLevelType w:val="hybridMultilevel"/>
+    <w:tmpl w:val="0486F6E4"/>
+    <w:lvl w:ilvl="0" w:tplc="F7F03B8E">
+      <w:start w:val="1"/>
+      <w:numFmt w:val="decimal"/>
+      <w:lvlText w:val="%1-"/>
+      <w:lvlJc w:val="left"/>
+      <w:pPr>
+        <w:ind w:left="720" w:hanging="360"/>
+      </w:pPr>
+      <w:rPr>
+        <w:rFonts w:hint="default"/>
+      </w:rPr>
+    </w:lvl>
+    <w:lvl w:ilvl="1" w:tplc="04090019" w:tentative="1">
+      <w:start w:val="1"/>
+      <w:numFmt w:val="lowerLetter"/>
+      <w:lvlText w:val="%2."/>
+      <w:lvlJc w:val="left"/>
+      <w:pPr>
+        <w:ind w:left="1440" w:hanging="360"/>
+      </w:pPr>
+    </w:lvl>
+    <w:lvl w:ilvl="2" w:tplc="0409001B" w:tentative="1">
+      <w:start w:val="1"/>
+      <w:numFmt w:val="lowerRoman"/>
+      <w:lvlText w:val="%3."/>
+      <w:lvlJc w:val="right"/>
+      <w:pPr>
+        <w:ind w:left="2160" w:hanging="180"/>
+      </w:pPr>
+    </w:lvl>
+    <w:lvl w:ilvl="3" w:tplc="0409000F" w:tentative="1">
+      <w:start w:val="1"/>
+      <w:numFmt w:val="decimal"/>
+      <w:lvlText w:val="%4."/>
+      <w:lvlJc w:val="left"/>
+      <w:pPr>
+        <w:ind w:left="2880" w:hanging="360"/>
+      </w:pPr>
+    </w:lvl>
+    <w:lvl w:ilvl="4" w:tplc="04090019" w:tentative="1">
+      <w:start w:val="1"/>
+      <w:numFmt w:val="lowerLetter"/>
+      <w:lvlText w:val="%5."/>
+      <w:lvlJc w:val="left"/>
+      <w:pPr>
+        <w:ind w:left="3600" w:hanging="360"/>
+      </w:pPr>
+    </w:lvl>
+    <w:lvl w:ilvl="5" w:tplc="0409001B" w:tentative="1">
+      <w:start w:val="1"/>
+      <w:numFmt w:val="lowerRoman"/>
+      <w:lvlText w:val="%6."/>
+      <w:lvlJc w:val="right"/>
+      <w:pPr>
+        <w:ind w:left="4320" w:hanging="180"/>
+      </w:pPr>
+    </w:lvl>
+    <w:lvl w:ilvl="6" w:tplc="0409000F" w:tentative="1">
+      <w:start w:val="1"/>
+      <w:numFmt w:val="decimal"/>
+      <w:lvlText w:val="%7."/>
+      <w:lvlJc w:val="left"/>
+      <w:pPr>
+        <w:ind w:left="5040" w:hanging="360"/>
+      </w:pPr>
+    </w:lvl>
+    <w:lvl w:ilvl="7" w:tplc="04090019" w:tentative="1">
+      <w:start w:val="1"/>
+      <w:numFmt w:val="lowerLetter"/>
+      <w:lvlText w:val="%8."/>
+      <w:lvlJc w:val="left"/>
+      <w:pPr>
+        <w:ind w:left="5760" w:hanging="360"/>
+      </w:pPr>
+    </w:lvl>
+    <w:lvl w:ilvl="8" w:tplc="0409001B" w:tentative="1">
+      <w:start w:val="1"/>
+      <w:numFmt w:val="lowerRoman"/>
+      <w:lvlText w:val="%9."/>
+      <w:lvlJc w:val="right"/>
+      <w:pPr>
+        <w:ind w:left="6480" w:hanging="180"/>
+      </w:pPr>
+    </w:lvl>
+  </w:abstractNum>
+  <w:abstractNum w:abstractNumId="1" w15:restartNumberingAfterBreak="0">
     <w:nsid w:val="69181E97"/>
     <w:multiLevelType w:val="hybridMultilevel"/>
     <w:tmpl w:val="854AFA02"/>
@@ -1822,6 +1983,9 @@
     </w:lvl>
   </w:abstractNum>
   <w:num w:numId="1">
+    <w:abstractNumId w:val="1"/>
+  </w:num>
+  <w:num w:numId="2">
     <w:abstractNumId w:val="0"/>
   </w:num>
 </w:numbering>
@@ -2817,7 +2981,7 @@
 </file>
 
 <file path=customXml/itemProps2.xml><?xml version="1.0" encoding="utf-8"?>
-<ds:datastoreItem xmlns:ds="http://schemas.openxmlformats.org/officeDocument/2006/customXml" ds:itemID="{01BC9A0B-7746-49EA-B5E1-10E36E9C5151}">
+<ds:datastoreItem xmlns:ds="http://schemas.openxmlformats.org/officeDocument/2006/customXml" ds:itemID="{344EAE7D-FCD5-4C55-8B2E-463D562394F7}">
   <ds:schemaRefs>
     <ds:schemaRef ds:uri="http://schemas.openxmlformats.org/officeDocument/2006/bibliography"/>
   </ds:schemaRefs>

</xml_diff>

<commit_message>
Add 1 Reletvant conference:
Add 1 relevant conference:
Marketing Analytics and Data Science
</commit_message>
<xml_diff>
--- a/Project Proposal/Projects Proposal.docx
+++ b/Project Proposal/Projects Proposal.docx
@@ -939,10 +939,6 @@
               </mc:Choice>
               <mc:Fallback>
                 <w:pict>
-                  <v:shapetype id="_x0000_t202" coordsize="21600,21600" o:spt="202" path="m,l,21600r21600,l21600,xe">
-                    <v:stroke joinstyle="miter"/>
-                    <v:path gradientshapeok="t" o:connecttype="rect"/>
-                  </v:shapetype>
                   <v:shape id="Text Box 6" o:spid="_x0000_s1027" type="#_x0000_t202" style="position:absolute;margin-left:40.1pt;margin-top:321.9pt;width:388.55pt;height:182pt;z-index:251663360;visibility:visible;mso-wrap-style:square;mso-width-percent:0;mso-height-percent:0;mso-wrap-distance-left:9pt;mso-wrap-distance-top:0;mso-wrap-distance-right:9pt;mso-wrap-distance-bottom:0;mso-position-horizontal:absolute;mso-position-horizontal-relative:margin;mso-position-vertical:absolute;mso-position-vertical-relative:text;mso-width-percent:0;mso-height-percent:0;mso-width-relative:margin;mso-height-relative:margin;v-text-anchor:top" o:gfxdata="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" fillcolor="white [3201]" stroked="f" strokeweight=".5pt">
                     <v:textbox>
                       <w:txbxContent>
@@ -1661,50 +1657,158 @@
       </w:r>
     </w:p>
     <w:p>
-      <w:r>
-        <w:t>Timely, not targeting any conference yet. Will add in near future.</w:t>
+      <w:pPr>
+        <w:pStyle w:val="Heading3"/>
+        <w:numPr>
+          <w:ilvl w:val="0"/>
+          <w:numId w:val="3"/>
+        </w:numPr>
+        <w:ind w:left="360"/>
+      </w:pPr>
+      <w:bookmarkStart w:id="0" w:name="_GoBack"/>
+      <w:bookmarkEnd w:id="0"/>
+      <w:r>
+        <w:t>Marketing Analytics and Data Science</w:t>
       </w:r>
     </w:p>
     <w:p>
       <w:pPr>
-        <w:pStyle w:val="Heading1"/>
-      </w:pPr>
-      <w:r>
-        <w:t>References</w:t>
-      </w:r>
-    </w:p>
-    <w:p>
-      <w:r>
-        <w:t>If anyone would like to add online PDF/source file links add here. Otherwise shared via</w:t>
-      </w:r>
-      <w:r>
-        <w:t xml:space="preserve"> following</w:t>
-      </w:r>
-      <w:r>
-        <w:t xml:space="preserve"> google drive </w:t>
-      </w:r>
-    </w:p>
-    <w:p>
-      <w:hyperlink r:id="rId11" w:history="1">
+        <w:pStyle w:val="NormalWeb"/>
+      </w:pPr>
+      <w:r>
+        <w:rPr>
+          <w:rStyle w:val="Strong"/>
+        </w:rPr>
+        <w:t>Twitter</w:t>
+      </w:r>
+      <w:r>
+        <w:t xml:space="preserve">: </w:t>
+      </w:r>
+      <w:hyperlink r:id="rId11" w:tgtFrame="_blank" w:history="1">
         <w:r>
           <w:rPr>
             <w:rStyle w:val="Hyperlink"/>
           </w:rPr>
-          <w:t>https://drive.google.com/drive/folders/1kN4d49Mhp</w:t>
+          <w:t>@</w:t>
         </w:r>
-        <w:bookmarkStart w:id="0" w:name="_GoBack"/>
-        <w:bookmarkEnd w:id="0"/>
+        <w:proofErr w:type="spellStart"/>
         <w:r>
           <w:rPr>
             <w:rStyle w:val="Hyperlink"/>
           </w:rPr>
-          <w:t>U</w:t>
+          <w:t>MADS_Marketing</w:t>
         </w:r>
+        <w:proofErr w:type="spellEnd"/>
+      </w:hyperlink>
+    </w:p>
+    <w:p>
+      <w:pPr>
+        <w:pStyle w:val="NormalWeb"/>
+      </w:pPr>
+      <w:r>
+        <w:rPr>
+          <w:rStyle w:val="Strong"/>
+        </w:rPr>
+        <w:t>Web</w:t>
+      </w:r>
+      <w:r>
+        <w:t xml:space="preserve">: </w:t>
+      </w:r>
+      <w:hyperlink r:id="rId12" w:history="1">
         <w:r>
           <w:rPr>
             <w:rStyle w:val="Hyperlink"/>
           </w:rPr>
-          <w:t>I217pM57NGI8N50xwKLpC6?usp=sharing</w:t>
+          <w:t>https://marketing.knect365.com/marketing-analytics-data-science/</w:t>
+        </w:r>
+      </w:hyperlink>
+    </w:p>
+    <w:p>
+      <w:pPr>
+        <w:pStyle w:val="NormalWeb"/>
+      </w:pPr>
+      <w:r>
+        <w:rPr>
+          <w:rStyle w:val="Strong"/>
+        </w:rPr>
+        <w:t>Date</w:t>
+      </w:r>
+      <w:r>
+        <w:t>: April 8-10, 2019</w:t>
+      </w:r>
+    </w:p>
+    <w:p>
+      <w:pPr>
+        <w:pStyle w:val="NormalWeb"/>
+      </w:pPr>
+      <w:r>
+        <w:rPr>
+          <w:rStyle w:val="Strong"/>
+        </w:rPr>
+        <w:t>Location</w:t>
+      </w:r>
+      <w:r>
+        <w:t>: San Francisco</w:t>
+      </w:r>
+    </w:p>
+    <w:p>
+      <w:pPr>
+        <w:pStyle w:val="NormalWeb"/>
+      </w:pPr>
+      <w:r>
+        <w:rPr>
+          <w:rStyle w:val="Strong"/>
+        </w:rPr>
+        <w:t>Cost</w:t>
+      </w:r>
+      <w:r>
+        <w:t>: $450 to $2,895</w:t>
+      </w:r>
+    </w:p>
+    <w:p>
+      <w:pPr>
+        <w:pStyle w:val="NormalWeb"/>
+      </w:pPr>
+      <w:r>
+        <w:lastRenderedPageBreak/>
+        <w:t>Analytics understandably gets a lot of attention in the marketing realm, where businesses are motivated to learn what works to attract and retain customers. The “MADS” conference is all about using data for marketing, improving the customer experience, and fattening the bottom line. While it’s programmed for marketing and salespeople, there are also tracks for data science and analytics pros, as well as R&amp;D and operations professionals. For each track, the goal remains the same: how to pull trends and gain insights from data quickly and profitably.</w:t>
+      </w:r>
+    </w:p>
+    <w:p>
+      <w:pPr>
+        <w:pStyle w:val="NormalWeb"/>
+      </w:pPr>
+      <w:r>
+        <w:t>In 2018, the conference had two tracks: “The Big Picture—Creating the Strategy for Maximum Business Impact and Influence” and “Getting Dirty with Data—Leveraging Tools, Techniques, and Methodology to Improve Decision-Making.” In other words, one track is for strategy building and the other for data mining. Session topics included “Breaking Up with a Bad Paradigm: Transforming from Traditional Media to an Analytics-Focused Culture,” “Black Twitter: Building Authentic Relationships with African Americans,” and “How to Grow Market Share: Using Data to Connect Strategy to Activation.” The 2019 conference looks to be shaping up similarly.</w:t>
+      </w:r>
+    </w:p>
+    <w:p/>
+    <w:p>
+      <w:pPr>
+        <w:pStyle w:val="Heading1"/>
+      </w:pPr>
+      <w:r>
+        <w:t>References</w:t>
+      </w:r>
+    </w:p>
+    <w:p>
+      <w:r>
+        <w:t>If anyone would like to add online PDF/source file links add here. Otherwise shared via</w:t>
+      </w:r>
+      <w:r>
+        <w:t xml:space="preserve"> following</w:t>
+      </w:r>
+      <w:r>
+        <w:t xml:space="preserve"> google drive </w:t>
+      </w:r>
+    </w:p>
+    <w:p>
+      <w:hyperlink r:id="rId13" w:history="1">
+        <w:r>
+          <w:rPr>
+            <w:rStyle w:val="Hyperlink"/>
+          </w:rPr>
+          <w:t>https://drive.google.com/drive/folders/1kN4d49MhpUI217pM57NGI8N50xwKLpC6?usp=sharing</w:t>
         </w:r>
       </w:hyperlink>
     </w:p>
@@ -1819,16 +1923,7 @@
           <w:szCs w:val="24"/>
         </w:rPr>
         <w:tab/>
-        <w:t xml:space="preserve">B. M. S. Thillaieswari, M. Phil, and B. Ed, “Comparative Study on Tools and Techniques of Big Data </w:t>
-      </w:r>
-      <w:r>
-        <w:rPr>
-          <w:rFonts w:ascii="Calibri" w:hAnsi="Calibri" w:cs="Times New Roman"/>
-          <w:noProof/>
-          <w:szCs w:val="24"/>
-        </w:rPr>
-        <w:lastRenderedPageBreak/>
-        <w:t xml:space="preserve">Analysis,” </w:t>
+        <w:t xml:space="preserve">B. M. S. Thillaieswari, M. Phil, and B. Ed, “Comparative Study on Tools and Techniques of Big Data Analysis,” </w:t>
       </w:r>
       <w:r>
         <w:rPr>
@@ -2188,7 +2283,18 @@
           <w:noProof/>
           <w:szCs w:val="24"/>
         </w:rPr>
-        <w:t>IEEE International Conference on Systems, Man, and Cybernetics</w:t>
+        <w:t xml:space="preserve">IEEE International Conference on Systems, </w:t>
+      </w:r>
+      <w:r>
+        <w:rPr>
+          <w:rFonts w:ascii="Calibri" w:hAnsi="Calibri" w:cs="Times New Roman"/>
+          <w:i/>
+          <w:iCs/>
+          <w:noProof/>
+          <w:szCs w:val="24"/>
+        </w:rPr>
+        <w:lastRenderedPageBreak/>
+        <w:t>Man, and Cybernetics</w:t>
       </w:r>
       <w:r>
         <w:rPr>
@@ -2404,7 +2510,7 @@
       </w:r>
     </w:p>
     <w:sectPr>
-      <w:headerReference w:type="default" r:id="rId12"/>
+      <w:headerReference w:type="default" r:id="rId14"/>
       <w:pgSz w:w="12240" w:h="15840"/>
       <w:pgMar w:top="1440" w:right="1440" w:bottom="1440" w:left="1440" w:header="720" w:footer="273" w:gutter="0"/>
       <w:pgNumType w:fmt="lowerRoman" w:start="0"/>
@@ -2524,10 +2630,10 @@
 <file path=word/numbering.xml><?xml version="1.0" encoding="utf-8"?>
 <w:numbering xmlns:wpc="http://schemas.microsoft.com/office/word/2010/wordprocessingCanvas" xmlns:mc="http://schemas.openxmlformats.org/markup-compatibility/2006" xmlns:o="urn:schemas-microsoft-com:office:office" xmlns:r="http://schemas.openxmlformats.org/officeDocument/2006/relationships" xmlns:m="http://schemas.openxmlformats.org/officeDocument/2006/math" xmlns:v="urn:schemas-microsoft-com:vml" xmlns:wp14="http://schemas.microsoft.com/office/word/2010/wordprocessingDrawing" xmlns:wp="http://schemas.openxmlformats.org/drawingml/2006/wordprocessingDrawing" xmlns:w10="urn:schemas-microsoft-com:office:word" xmlns:w="http://schemas.openxmlformats.org/wordprocessingml/2006/main" xmlns:w14="http://schemas.microsoft.com/office/word/2010/wordml" xmlns:w15="http://schemas.microsoft.com/office/word/2012/wordml" xmlns:wpg="http://schemas.microsoft.com/office/word/2010/wordprocessingGroup" xmlns:wpi="http://schemas.microsoft.com/office/word/2010/wordprocessingInk" xmlns:wne="http://schemas.microsoft.com/office/word/2006/wordml" xmlns:wps="http://schemas.microsoft.com/office/word/2010/wordprocessingShape" mc:Ignorable="w14 w15 wp14">
   <w:abstractNum w:abstractNumId="0" w15:restartNumberingAfterBreak="0">
-    <w:nsid w:val="55AC019A"/>
+    <w:nsid w:val="29B95866"/>
     <w:multiLevelType w:val="hybridMultilevel"/>
-    <w:tmpl w:val="0486F6E4"/>
-    <w:lvl w:ilvl="0" w:tplc="F7F03B8E">
+    <w:tmpl w:val="CDDA9AE8"/>
+    <w:lvl w:ilvl="0" w:tplc="76C8538E">
       <w:start w:val="1"/>
       <w:numFmt w:val="decimal"/>
       <w:lvlText w:val="%1-"/>
@@ -2613,6 +2719,95 @@
     </w:lvl>
   </w:abstractNum>
   <w:abstractNum w:abstractNumId="1" w15:restartNumberingAfterBreak="0">
+    <w:nsid w:val="55AC019A"/>
+    <w:multiLevelType w:val="hybridMultilevel"/>
+    <w:tmpl w:val="0486F6E4"/>
+    <w:lvl w:ilvl="0" w:tplc="F7F03B8E">
+      <w:start w:val="1"/>
+      <w:numFmt w:val="decimal"/>
+      <w:lvlText w:val="%1-"/>
+      <w:lvlJc w:val="left"/>
+      <w:pPr>
+        <w:ind w:left="720" w:hanging="360"/>
+      </w:pPr>
+      <w:rPr>
+        <w:rFonts w:hint="default"/>
+      </w:rPr>
+    </w:lvl>
+    <w:lvl w:ilvl="1" w:tplc="04090019" w:tentative="1">
+      <w:start w:val="1"/>
+      <w:numFmt w:val="lowerLetter"/>
+      <w:lvlText w:val="%2."/>
+      <w:lvlJc w:val="left"/>
+      <w:pPr>
+        <w:ind w:left="1440" w:hanging="360"/>
+      </w:pPr>
+    </w:lvl>
+    <w:lvl w:ilvl="2" w:tplc="0409001B" w:tentative="1">
+      <w:start w:val="1"/>
+      <w:numFmt w:val="lowerRoman"/>
+      <w:lvlText w:val="%3."/>
+      <w:lvlJc w:val="right"/>
+      <w:pPr>
+        <w:ind w:left="2160" w:hanging="180"/>
+      </w:pPr>
+    </w:lvl>
+    <w:lvl w:ilvl="3" w:tplc="0409000F" w:tentative="1">
+      <w:start w:val="1"/>
+      <w:numFmt w:val="decimal"/>
+      <w:lvlText w:val="%4."/>
+      <w:lvlJc w:val="left"/>
+      <w:pPr>
+        <w:ind w:left="2880" w:hanging="360"/>
+      </w:pPr>
+    </w:lvl>
+    <w:lvl w:ilvl="4" w:tplc="04090019" w:tentative="1">
+      <w:start w:val="1"/>
+      <w:numFmt w:val="lowerLetter"/>
+      <w:lvlText w:val="%5."/>
+      <w:lvlJc w:val="left"/>
+      <w:pPr>
+        <w:ind w:left="3600" w:hanging="360"/>
+      </w:pPr>
+    </w:lvl>
+    <w:lvl w:ilvl="5" w:tplc="0409001B" w:tentative="1">
+      <w:start w:val="1"/>
+      <w:numFmt w:val="lowerRoman"/>
+      <w:lvlText w:val="%6."/>
+      <w:lvlJc w:val="right"/>
+      <w:pPr>
+        <w:ind w:left="4320" w:hanging="180"/>
+      </w:pPr>
+    </w:lvl>
+    <w:lvl w:ilvl="6" w:tplc="0409000F" w:tentative="1">
+      <w:start w:val="1"/>
+      <w:numFmt w:val="decimal"/>
+      <w:lvlText w:val="%7."/>
+      <w:lvlJc w:val="left"/>
+      <w:pPr>
+        <w:ind w:left="5040" w:hanging="360"/>
+      </w:pPr>
+    </w:lvl>
+    <w:lvl w:ilvl="7" w:tplc="04090019" w:tentative="1">
+      <w:start w:val="1"/>
+      <w:numFmt w:val="lowerLetter"/>
+      <w:lvlText w:val="%8."/>
+      <w:lvlJc w:val="left"/>
+      <w:pPr>
+        <w:ind w:left="5760" w:hanging="360"/>
+      </w:pPr>
+    </w:lvl>
+    <w:lvl w:ilvl="8" w:tplc="0409001B" w:tentative="1">
+      <w:start w:val="1"/>
+      <w:numFmt w:val="lowerRoman"/>
+      <w:lvlText w:val="%9."/>
+      <w:lvlJc w:val="right"/>
+      <w:pPr>
+        <w:ind w:left="6480" w:hanging="180"/>
+      </w:pPr>
+    </w:lvl>
+  </w:abstractNum>
+  <w:abstractNum w:abstractNumId="2" w15:restartNumberingAfterBreak="0">
     <w:nsid w:val="69181E97"/>
     <w:multiLevelType w:val="hybridMultilevel"/>
     <w:tmpl w:val="854AFA02"/>
@@ -2699,9 +2894,12 @@
     </w:lvl>
   </w:abstractNum>
   <w:num w:numId="1">
+    <w:abstractNumId w:val="2"/>
+  </w:num>
+  <w:num w:numId="2">
     <w:abstractNumId w:val="1"/>
   </w:num>
-  <w:num w:numId="2">
+  <w:num w:numId="3">
     <w:abstractNumId w:val="0"/>
   </w:num>
 </w:numbering>
@@ -3421,6 +3619,33 @@
       <w:u w:val="single"/>
     </w:rPr>
   </w:style>
+  <w:style w:type="paragraph" w:styleId="NormalWeb">
+    <w:name w:val="Normal (Web)"/>
+    <w:basedOn w:val="Normal"/>
+    <w:uiPriority w:val="99"/>
+    <w:semiHidden/>
+    <w:unhideWhenUsed/>
+    <w:rsid w:val="00951F01"/>
+    <w:pPr>
+      <w:spacing w:before="100" w:beforeAutospacing="1" w:after="100" w:afterAutospacing="1" w:line="240" w:lineRule="auto"/>
+    </w:pPr>
+    <w:rPr>
+      <w:rFonts w:ascii="Times New Roman" w:eastAsia="Times New Roman" w:hAnsi="Times New Roman" w:cs="Times New Roman"/>
+      <w:sz w:val="24"/>
+      <w:szCs w:val="24"/>
+    </w:rPr>
+  </w:style>
+  <w:style w:type="character" w:styleId="Strong">
+    <w:name w:val="Strong"/>
+    <w:basedOn w:val="DefaultParagraphFont"/>
+    <w:uiPriority w:val="22"/>
+    <w:qFormat/>
+    <w:rsid w:val="00951F01"/>
+    <w:rPr>
+      <w:b/>
+      <w:bCs/>
+    </w:rPr>
+  </w:style>
 </w:styles>
 </file>
 
@@ -3709,7 +3934,7 @@
 </file>
 
 <file path=customXml/itemProps2.xml><?xml version="1.0" encoding="utf-8"?>
-<ds:datastoreItem xmlns:ds="http://schemas.openxmlformats.org/officeDocument/2006/customXml" ds:itemID="{B35E8991-07F7-4159-86F7-86F72F30C867}">
+<ds:datastoreItem xmlns:ds="http://schemas.openxmlformats.org/officeDocument/2006/customXml" ds:itemID="{6DAF3350-A2F4-40FF-81E0-FF183A9C7645}">
   <ds:schemaRefs>
     <ds:schemaRef ds:uri="http://schemas.openxmlformats.org/officeDocument/2006/bibliography"/>
   </ds:schemaRefs>

</xml_diff>

<commit_message>
Conference updated + Titile suggestion + URLs Header added + Visualization point has been added
</commit_message>
<xml_diff>
--- a/Project Proposal/Projects Proposal.docx
+++ b/Project Proposal/Projects Proposal.docx
@@ -281,304 +281,6 @@
               </mc:Fallback>
             </mc:AlternateContent>
           </w:r>
-          <w:r>
-            <w:rPr>
-              <w:noProof/>
-            </w:rPr>
-            <mc:AlternateContent>
-              <mc:Choice Requires="wps">
-                <w:drawing>
-                  <wp:anchor distT="0" distB="0" distL="114300" distR="114300" simplePos="0" relativeHeight="251660288" behindDoc="0" locked="0" layoutInCell="1" allowOverlap="1">
-                    <wp:simplePos x="0" y="0"/>
-                    <wp:positionH relativeFrom="page">
-                      <wp:align>center</wp:align>
-                    </wp:positionH>
-                    <mc:AlternateContent>
-                      <mc:Choice Requires="wp14">
-                        <wp:positionV relativeFrom="page">
-                          <wp14:pctPosVOffset>81800</wp14:pctPosVOffset>
-                        </wp:positionV>
-                      </mc:Choice>
-                      <mc:Fallback>
-                        <wp:positionV relativeFrom="page">
-                          <wp:posOffset>8227695</wp:posOffset>
-                        </wp:positionV>
-                      </mc:Fallback>
-                    </mc:AlternateContent>
-                    <wp:extent cx="7315200" cy="914400"/>
-                    <wp:effectExtent l="0" t="0" r="0" b="8255"/>
-                    <wp:wrapSquare wrapText="bothSides"/>
-                    <wp:docPr id="152" name="Text Box 152"/>
-                    <wp:cNvGraphicFramePr/>
-                    <a:graphic xmlns:a="http://schemas.openxmlformats.org/drawingml/2006/main">
-                      <a:graphicData uri="http://schemas.microsoft.com/office/word/2010/wordprocessingShape">
-                        <wps:wsp>
-                          <wps:cNvSpPr txBox="1"/>
-                          <wps:spPr>
-                            <a:xfrm>
-                              <a:off x="0" y="0"/>
-                              <a:ext cx="7315200" cy="914400"/>
-                            </a:xfrm>
-                            <a:prstGeom prst="rect">
-                              <a:avLst/>
-                            </a:prstGeom>
-                            <a:noFill/>
-                            <a:ln w="6350">
-                              <a:noFill/>
-                            </a:ln>
-                            <a:effectLst/>
-                          </wps:spPr>
-                          <wps:style>
-                            <a:lnRef idx="0">
-                              <a:schemeClr val="accent1"/>
-                            </a:lnRef>
-                            <a:fillRef idx="0">
-                              <a:schemeClr val="accent1"/>
-                            </a:fillRef>
-                            <a:effectRef idx="0">
-                              <a:schemeClr val="accent1"/>
-                            </a:effectRef>
-                            <a:fontRef idx="minor">
-                              <a:schemeClr val="dk1"/>
-                            </a:fontRef>
-                          </wps:style>
-                          <wps:txbx>
-                            <w:txbxContent>
-                              <w:p>
-                                <w:pPr>
-                                  <w:pStyle w:val="NoSpacing"/>
-                                  <w:ind w:left="5490"/>
-                                  <w:rPr>
-                                    <w:b/>
-                                    <w:bCs/>
-                                    <w:color w:val="595959" w:themeColor="text1" w:themeTint="A6"/>
-                                  </w:rPr>
-                                </w:pPr>
-                                <w:r>
-                                  <w:rPr>
-                                    <w:b/>
-                                    <w:bCs/>
-                                    <w:color w:val="595959" w:themeColor="text1" w:themeTint="A6"/>
-                                  </w:rPr>
-                                  <w:t>Prepared By</w:t>
-                                </w:r>
-                              </w:p>
-                              <w:p>
-                                <w:pPr>
-                                  <w:pStyle w:val="NoSpacing"/>
-                                  <w:ind w:left="5490"/>
-                                  <w:rPr>
-                                    <w:color w:val="595959" w:themeColor="text1" w:themeTint="A6"/>
-                                    <w:sz w:val="28"/>
-                                    <w:szCs w:val="28"/>
-                                  </w:rPr>
-                                </w:pPr>
-                                <w:sdt>
-                                  <w:sdtPr>
-                                    <w:rPr>
-                                      <w:color w:val="595959" w:themeColor="text1" w:themeTint="A6"/>
-                                      <w:sz w:val="28"/>
-                                      <w:szCs w:val="28"/>
-                                    </w:rPr>
-                                    <w:alias w:val="Author"/>
-                                    <w:tag w:val=""/>
-                                    <w:id w:val="789243997"/>
-                                    <w:dataBinding w:prefixMappings="xmlns:ns0='http://purl.org/dc/elements/1.1/' xmlns:ns1='http://schemas.openxmlformats.org/package/2006/metadata/core-properties' " w:xpath="/ns1:coreProperties[1]/ns0:creator[1]" w:storeItemID="{6C3C8BC8-F283-45AE-878A-BAB7291924A1}"/>
-                                    <w:text/>
-                                  </w:sdtPr>
-                                  <w:sdtEndPr/>
-                                  <w:sdtContent>
-                                    <w:r>
-                                      <w:rPr>
-                                        <w:color w:val="595959" w:themeColor="text1" w:themeTint="A6"/>
-                                        <w:sz w:val="28"/>
-                                        <w:szCs w:val="28"/>
-                                      </w:rPr>
-                                      <w:t>Jibran Rasheed Khan</w:t>
-                                    </w:r>
-                                  </w:sdtContent>
-                                </w:sdt>
-                                <w:r>
-                                  <w:rPr>
-                                    <w:color w:val="595959" w:themeColor="text1" w:themeTint="A6"/>
-                                    <w:sz w:val="28"/>
-                                    <w:szCs w:val="28"/>
-                                  </w:rPr>
-                                  <w:t xml:space="preserve"> </w:t>
-                                </w:r>
-                              </w:p>
-                              <w:p>
-                                <w:pPr>
-                                  <w:pStyle w:val="NoSpacing"/>
-                                  <w:ind w:left="5490"/>
-                                  <w:rPr>
-                                    <w:color w:val="595959" w:themeColor="text1" w:themeTint="A6"/>
-                                    <w:sz w:val="18"/>
-                                    <w:szCs w:val="18"/>
-                                  </w:rPr>
-                                </w:pPr>
-                                <w:sdt>
-                                  <w:sdtPr>
-                                    <w:rPr>
-                                      <w:color w:val="595959" w:themeColor="text1" w:themeTint="A6"/>
-                                      <w:sz w:val="18"/>
-                                      <w:szCs w:val="18"/>
-                                    </w:rPr>
-                                    <w:alias w:val="Email"/>
-                                    <w:tag w:val="Email"/>
-                                    <w:id w:val="942260680"/>
-                                    <w:dataBinding w:prefixMappings="xmlns:ns0='http://schemas.microsoft.com/office/2006/coverPageProps' " w:xpath="/ns0:CoverPageProperties[1]/ns0:CompanyEmail[1]" w:storeItemID="{55AF091B-3C7A-41E3-B477-F2FDAA23CFDA}"/>
-                                    <w:text/>
-                                  </w:sdtPr>
-                                  <w:sdtEndPr/>
-                                  <w:sdtContent>
-                                    <w:r>
-                                      <w:rPr>
-                                        <w:color w:val="595959" w:themeColor="text1" w:themeTint="A6"/>
-                                        <w:sz w:val="18"/>
-                                        <w:szCs w:val="18"/>
-                                      </w:rPr>
-                                      <w:t>jibran_rasheed@hotmail.com</w:t>
-                                    </w:r>
-                                  </w:sdtContent>
-                                </w:sdt>
-                              </w:p>
-                            </w:txbxContent>
-                          </wps:txbx>
-                          <wps:bodyPr rot="0" spcFirstLastPara="0" vertOverflow="overflow" horzOverflow="overflow" vert="horz" wrap="square" lIns="1600200" tIns="0" rIns="685800" bIns="0" numCol="1" spcCol="0" rtlCol="0" fromWordArt="0" anchor="b" anchorCtr="0" forceAA="0" compatLnSpc="1">
-                            <a:prstTxWarp prst="textNoShape">
-                              <a:avLst/>
-                            </a:prstTxWarp>
-                            <a:noAutofit/>
-                          </wps:bodyPr>
-                        </wps:wsp>
-                      </a:graphicData>
-                    </a:graphic>
-                    <wp14:sizeRelH relativeFrom="page">
-                      <wp14:pctWidth>94100</wp14:pctWidth>
-                    </wp14:sizeRelH>
-                    <wp14:sizeRelV relativeFrom="page">
-                      <wp14:pctHeight>9200</wp14:pctHeight>
-                    </wp14:sizeRelV>
-                  </wp:anchor>
-                </w:drawing>
-              </mc:Choice>
-              <mc:Fallback>
-                <w:pict>
-                  <v:shapetype id="_x0000_t202" coordsize="21600,21600" o:spt="202" path="m,l,21600r21600,l21600,xe">
-                    <v:stroke joinstyle="miter"/>
-                    <v:path gradientshapeok="t" o:connecttype="rect"/>
-                  </v:shapetype>
-                  <v:shape id="Text Box 152" o:spid="_x0000_s1026" type="#_x0000_t202" style="position:absolute;margin-left:0;margin-top:0;width:8in;height:1in;z-index:251660288;visibility:visible;mso-wrap-style:square;mso-width-percent:941;mso-height-percent:92;mso-top-percent:818;mso-wrap-distance-left:9pt;mso-wrap-distance-top:0;mso-wrap-distance-right:9pt;mso-wrap-distance-bottom:0;mso-position-horizontal:center;mso-position-horizontal-relative:page;mso-position-vertical-relative:page;mso-width-percent:941;mso-height-percent:92;mso-top-percent:818;mso-width-relative:page;mso-height-relative:page;v-text-anchor:bottom" o:gfxdata="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" filled="f" stroked="f" strokeweight=".5pt">
-                    <v:textbox inset="126pt,0,54pt,0">
-                      <w:txbxContent>
-                        <w:p>
-                          <w:pPr>
-                            <w:pStyle w:val="NoSpacing"/>
-                            <w:ind w:left="5490"/>
-                            <w:rPr>
-                              <w:b/>
-                              <w:bCs/>
-                              <w:color w:val="595959" w:themeColor="text1" w:themeTint="A6"/>
-                            </w:rPr>
-                          </w:pPr>
-                          <w:r>
-                            <w:rPr>
-                              <w:b/>
-                              <w:bCs/>
-                              <w:color w:val="595959" w:themeColor="text1" w:themeTint="A6"/>
-                            </w:rPr>
-                            <w:t>Prepared By</w:t>
-                          </w:r>
-                        </w:p>
-                        <w:p>
-                          <w:pPr>
-                            <w:pStyle w:val="NoSpacing"/>
-                            <w:ind w:left="5490"/>
-                            <w:rPr>
-                              <w:color w:val="595959" w:themeColor="text1" w:themeTint="A6"/>
-                              <w:sz w:val="28"/>
-                              <w:szCs w:val="28"/>
-                            </w:rPr>
-                          </w:pPr>
-                          <w:sdt>
-                            <w:sdtPr>
-                              <w:rPr>
-                                <w:color w:val="595959" w:themeColor="text1" w:themeTint="A6"/>
-                                <w:sz w:val="28"/>
-                                <w:szCs w:val="28"/>
-                              </w:rPr>
-                              <w:alias w:val="Author"/>
-                              <w:tag w:val=""/>
-                              <w:id w:val="789243997"/>
-                              <w:dataBinding w:prefixMappings="xmlns:ns0='http://purl.org/dc/elements/1.1/' xmlns:ns1='http://schemas.openxmlformats.org/package/2006/metadata/core-properties' " w:xpath="/ns1:coreProperties[1]/ns0:creator[1]" w:storeItemID="{6C3C8BC8-F283-45AE-878A-BAB7291924A1}"/>
-                              <w:text/>
-                            </w:sdtPr>
-                            <w:sdtEndPr/>
-                            <w:sdtContent>
-                              <w:r>
-                                <w:rPr>
-                                  <w:color w:val="595959" w:themeColor="text1" w:themeTint="A6"/>
-                                  <w:sz w:val="28"/>
-                                  <w:szCs w:val="28"/>
-                                </w:rPr>
-                                <w:t>Jibran Rasheed Khan</w:t>
-                              </w:r>
-                            </w:sdtContent>
-                          </w:sdt>
-                          <w:r>
-                            <w:rPr>
-                              <w:color w:val="595959" w:themeColor="text1" w:themeTint="A6"/>
-                              <w:sz w:val="28"/>
-                              <w:szCs w:val="28"/>
-                            </w:rPr>
-                            <w:t xml:space="preserve"> </w:t>
-                          </w:r>
-                        </w:p>
-                        <w:p>
-                          <w:pPr>
-                            <w:pStyle w:val="NoSpacing"/>
-                            <w:ind w:left="5490"/>
-                            <w:rPr>
-                              <w:color w:val="595959" w:themeColor="text1" w:themeTint="A6"/>
-                              <w:sz w:val="18"/>
-                              <w:szCs w:val="18"/>
-                            </w:rPr>
-                          </w:pPr>
-                          <w:sdt>
-                            <w:sdtPr>
-                              <w:rPr>
-                                <w:color w:val="595959" w:themeColor="text1" w:themeTint="A6"/>
-                                <w:sz w:val="18"/>
-                                <w:szCs w:val="18"/>
-                              </w:rPr>
-                              <w:alias w:val="Email"/>
-                              <w:tag w:val="Email"/>
-                              <w:id w:val="942260680"/>
-                              <w:dataBinding w:prefixMappings="xmlns:ns0='http://schemas.microsoft.com/office/2006/coverPageProps' " w:xpath="/ns0:CoverPageProperties[1]/ns0:CompanyEmail[1]" w:storeItemID="{55AF091B-3C7A-41E3-B477-F2FDAA23CFDA}"/>
-                              <w:text/>
-                            </w:sdtPr>
-                            <w:sdtEndPr/>
-                            <w:sdtContent>
-                              <w:r>
-                                <w:rPr>
-                                  <w:color w:val="595959" w:themeColor="text1" w:themeTint="A6"/>
-                                  <w:sz w:val="18"/>
-                                  <w:szCs w:val="18"/>
-                                </w:rPr>
-                                <w:t>jibran_rasheed@hotmail.com</w:t>
-                              </w:r>
-                            </w:sdtContent>
-                          </w:sdt>
-                        </w:p>
-                      </w:txbxContent>
-                    </v:textbox>
-                    <w10:wrap type="square" anchorx="page" anchory="page"/>
-                  </v:shape>
-                </w:pict>
-              </mc:Fallback>
-            </mc:AlternateContent>
-          </w:r>
         </w:p>
         <w:p>
           <w:r>
@@ -684,27 +386,7 @@
                                     <w:sz w:val="36"/>
                                     <w:szCs w:val="36"/>
                                   </w:rPr>
-                                  <w:t xml:space="preserve">Ayaz </w:t>
-                                </w:r>
-                                <w:proofErr w:type="spellStart"/>
-                                <w:r>
-                                  <w:rPr>
-                                    <w:rFonts w:ascii="Calibri" w:hAnsi="Calibri" w:cs="Calibri"/>
-                                    <w:color w:val="C1504D"/>
-                                    <w:sz w:val="36"/>
-                                    <w:szCs w:val="36"/>
-                                  </w:rPr>
-                                  <w:t>ul</w:t>
-                                </w:r>
-                                <w:proofErr w:type="spellEnd"/>
-                                <w:r>
-                                  <w:rPr>
-                                    <w:rFonts w:ascii="Calibri" w:hAnsi="Calibri" w:cs="Calibri"/>
-                                    <w:color w:val="C1504D"/>
-                                    <w:sz w:val="36"/>
-                                    <w:szCs w:val="36"/>
-                                  </w:rPr>
-                                  <w:t xml:space="preserve"> Hassan</w:t>
+                                  <w:t>Ayaz ul Hassan</w:t>
                                 </w:r>
                                 <w:r>
                                   <w:rPr>
@@ -848,13 +530,8 @@
                                     </w:tcPr>
                                     <w:p>
                                       <w:r>
-                                        <w:t xml:space="preserve">Muhammad </w:t>
+                                        <w:t>Muhammad Waqar</w:t>
                                       </w:r>
-                                      <w:proofErr w:type="spellStart"/>
-                                      <w:r>
-                                        <w:t>Waqar</w:t>
-                                      </w:r>
-                                      <w:proofErr w:type="spellEnd"/>
                                     </w:p>
                                   </w:tc>
                                   <w:tc>
@@ -884,21 +561,8 @@
                                     </w:tcPr>
                                     <w:p>
                                       <w:r>
-                                        <w:t xml:space="preserve">Hafiz </w:t>
+                                        <w:t>Hafiz Idrees Riaz</w:t>
                                       </w:r>
-                                      <w:proofErr w:type="spellStart"/>
-                                      <w:r>
-                                        <w:t>Idrees</w:t>
-                                      </w:r>
-                                      <w:proofErr w:type="spellEnd"/>
-                                      <w:r>
-                                        <w:t xml:space="preserve"> </w:t>
-                                      </w:r>
-                                      <w:proofErr w:type="spellStart"/>
-                                      <w:r>
-                                        <w:t>Riaz</w:t>
-                                      </w:r>
-                                      <w:proofErr w:type="spellEnd"/>
                                     </w:p>
                                   </w:tc>
                                   <w:tc>
@@ -943,7 +607,7 @@
                     <v:stroke joinstyle="miter"/>
                     <v:path gradientshapeok="t" o:connecttype="rect"/>
                   </v:shapetype>
-                  <v:shape id="Text Box 6" o:spid="_x0000_s1027" type="#_x0000_t202" style="position:absolute;margin-left:40.1pt;margin-top:321.9pt;width:388.55pt;height:182pt;z-index:251663360;visibility:visible;mso-wrap-style:square;mso-width-percent:0;mso-height-percent:0;mso-wrap-distance-left:9pt;mso-wrap-distance-top:0;mso-wrap-distance-right:9pt;mso-wrap-distance-bottom:0;mso-position-horizontal:absolute;mso-position-horizontal-relative:margin;mso-position-vertical:absolute;mso-position-vertical-relative:text;mso-width-percent:0;mso-height-percent:0;mso-width-relative:margin;mso-height-relative:margin;v-text-anchor:top" o:gfxdata="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" fillcolor="white [3201]" stroked="f" strokeweight=".5pt">
+                  <v:shape id="Text Box 6" o:spid="_x0000_s1026" type="#_x0000_t202" style="position:absolute;margin-left:40.1pt;margin-top:321.9pt;width:388.55pt;height:182pt;z-index:251663360;visibility:visible;mso-wrap-style:square;mso-width-percent:0;mso-height-percent:0;mso-wrap-distance-left:9pt;mso-wrap-distance-top:0;mso-wrap-distance-right:9pt;mso-wrap-distance-bottom:0;mso-position-horizontal:absolute;mso-position-horizontal-relative:margin;mso-position-vertical:absolute;mso-position-vertical-relative:text;mso-width-percent:0;mso-height-percent:0;mso-width-relative:margin;mso-height-relative:margin;v-text-anchor:top" o:gfxdata="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" fillcolor="white [3201]" stroked="f" strokeweight=".5pt">
                     <v:textbox>
                       <w:txbxContent>
                         <w:p>
@@ -993,27 +657,7 @@
                               <w:sz w:val="36"/>
                               <w:szCs w:val="36"/>
                             </w:rPr>
-                            <w:t xml:space="preserve">Ayaz </w:t>
-                          </w:r>
-                          <w:proofErr w:type="spellStart"/>
-                          <w:r>
-                            <w:rPr>
-                              <w:rFonts w:ascii="Calibri" w:hAnsi="Calibri" w:cs="Calibri"/>
-                              <w:color w:val="C1504D"/>
-                              <w:sz w:val="36"/>
-                              <w:szCs w:val="36"/>
-                            </w:rPr>
-                            <w:t>ul</w:t>
-                          </w:r>
-                          <w:proofErr w:type="spellEnd"/>
-                          <w:r>
-                            <w:rPr>
-                              <w:rFonts w:ascii="Calibri" w:hAnsi="Calibri" w:cs="Calibri"/>
-                              <w:color w:val="C1504D"/>
-                              <w:sz w:val="36"/>
-                              <w:szCs w:val="36"/>
-                            </w:rPr>
-                            <w:t xml:space="preserve"> Hassan</w:t>
+                            <w:t>Ayaz ul Hassan</w:t>
                           </w:r>
                           <w:r>
                             <w:rPr>
@@ -1157,13 +801,8 @@
                               </w:tcPr>
                               <w:p>
                                 <w:r>
-                                  <w:t xml:space="preserve">Muhammad </w:t>
+                                  <w:t>Muhammad Waqar</w:t>
                                 </w:r>
-                                <w:proofErr w:type="spellStart"/>
-                                <w:r>
-                                  <w:t>Waqar</w:t>
-                                </w:r>
-                                <w:proofErr w:type="spellEnd"/>
                               </w:p>
                             </w:tc>
                             <w:tc>
@@ -1193,21 +832,8 @@
                               </w:tcPr>
                               <w:p>
                                 <w:r>
-                                  <w:t xml:space="preserve">Hafiz </w:t>
+                                  <w:t>Hafiz Idrees Riaz</w:t>
                                 </w:r>
-                                <w:proofErr w:type="spellStart"/>
-                                <w:r>
-                                  <w:t>Idrees</w:t>
-                                </w:r>
-                                <w:proofErr w:type="spellEnd"/>
-                                <w:r>
-                                  <w:t xml:space="preserve"> </w:t>
-                                </w:r>
-                                <w:proofErr w:type="spellStart"/>
-                                <w:r>
-                                  <w:t>Riaz</w:t>
-                                </w:r>
-                                <w:proofErr w:type="spellEnd"/>
                               </w:p>
                             </w:tc>
                             <w:tc>
@@ -1552,17 +1178,15 @@
           <w:color w:val="auto"/>
         </w:rPr>
         <w:lastRenderedPageBreak/>
-        <w:t>Generic Data Science model Framew</w:t>
-      </w:r>
-      <w:bookmarkStart w:id="0" w:name="_GoBack"/>
-      <w:bookmarkEnd w:id="0"/>
+        <w:t>Generic Data Science M</w:t>
+      </w:r>
       <w:r>
         <w:rPr>
           <w:b/>
           <w:bCs/>
           <w:color w:val="auto"/>
         </w:rPr>
-        <w:t xml:space="preserve">ork </w:t>
+        <w:t xml:space="preserve">odel Framework </w:t>
       </w:r>
       <w:r>
         <w:rPr>
@@ -1570,6 +1194,40 @@
           <w:bCs/>
           <w:color w:val="auto"/>
         </w:rPr>
+        <w:t>/</w:t>
+      </w:r>
+      <w:r>
+        <w:rPr>
+          <w:b/>
+          <w:bCs/>
+          <w:color w:val="auto"/>
+        </w:rPr>
+        <w:t xml:space="preserve"> Mega </w:t>
+      </w:r>
+      <w:r>
+        <w:rPr>
+          <w:b/>
+          <w:bCs/>
+          <w:color w:val="auto"/>
+        </w:rPr>
+        <w:t>Tool-</w:t>
+      </w:r>
+      <w:proofErr w:type="gramStart"/>
+      <w:r>
+        <w:rPr>
+          <w:b/>
+          <w:bCs/>
+          <w:color w:val="auto"/>
+        </w:rPr>
+        <w:t>Set</w:t>
+      </w:r>
+      <w:proofErr w:type="gramEnd"/>
+      <w:r>
+        <w:rPr>
+          <w:b/>
+          <w:bCs/>
+          <w:color w:val="auto"/>
+        </w:rPr>
         <w:br/>
       </w:r>
       <w:r>
@@ -1636,13 +1294,11 @@
         <w:t xml:space="preserve">, data is not so simple nor resides in any specified form. This usually be available in any of 4Vs; Volume, Velocity, Verity and Veracity. Due to complex nature of data, many organization, scientist and practitioners </w:t>
       </w:r>
       <w:r>
-        <w:t xml:space="preserve">suffer trouble to incorporate them in a suitable platform, desirable tools, libraries and other </w:t>
-      </w:r>
-      <w:proofErr w:type="spellStart"/>
-      <w:r>
-        <w:t>supportives</w:t>
-      </w:r>
-      <w:proofErr w:type="spellEnd"/>
+        <w:t>suffer trouble to incorporate them in a suitable platform, desirable tools, librarie</w:t>
+      </w:r>
+      <w:r>
+        <w:t>s and other supportive algorithms or calculations</w:t>
+      </w:r>
       <w:r>
         <w:t xml:space="preserve">. Also, data science itself not a separate field of study, but it’s a composition of several incorporating fields – Information Technology, Statistics and Science. </w:t>
       </w:r>
@@ -1738,6 +1394,18 @@
     </w:p>
     <w:p>
       <w:pPr>
+        <w:pStyle w:val="ListParagraph"/>
+        <w:numPr>
+          <w:ilvl w:val="0"/>
+          <w:numId w:val="2"/>
+        </w:numPr>
+      </w:pPr>
+      <w:r>
+        <w:t>Visualization</w:t>
+      </w:r>
+    </w:p>
+    <w:p>
+      <w:pPr>
         <w:rPr>
           <w:rFonts w:asciiTheme="majorHAnsi" w:eastAsiaTheme="majorEastAsia" w:hAnsiTheme="majorHAnsi" w:cstheme="majorBidi"/>
           <w:sz w:val="32"/>
@@ -1761,187 +1429,6 @@
         </w:rPr>
         <w:lastRenderedPageBreak/>
         <w:t>Targeting Conference</w:t>
-      </w:r>
-    </w:p>
-    <w:p>
-      <w:pPr>
-        <w:pStyle w:val="Heading3"/>
-        <w:numPr>
-          <w:ilvl w:val="0"/>
-          <w:numId w:val="3"/>
-        </w:numPr>
-        <w:ind w:left="360"/>
-        <w:rPr>
-          <w:b/>
-          <w:bCs/>
-          <w:color w:val="auto"/>
-        </w:rPr>
-      </w:pPr>
-      <w:r>
-        <w:rPr>
-          <w:b/>
-          <w:bCs/>
-          <w:color w:val="auto"/>
-        </w:rPr>
-        <w:t>MARKETING ANALYTICS AND DATA SCIENCE</w:t>
-      </w:r>
-    </w:p>
-    <w:p>
-      <w:pPr>
-        <w:pStyle w:val="NormalWeb"/>
-        <w:spacing w:before="0" w:beforeAutospacing="0" w:after="0" w:afterAutospacing="0"/>
-        <w:rPr>
-          <w:rFonts w:asciiTheme="minorHAnsi" w:hAnsiTheme="minorHAnsi"/>
-          <w:sz w:val="22"/>
-          <w:szCs w:val="22"/>
-        </w:rPr>
-      </w:pPr>
-      <w:r>
-        <w:rPr>
-          <w:rStyle w:val="Strong"/>
-          <w:rFonts w:asciiTheme="minorHAnsi" w:hAnsiTheme="minorHAnsi"/>
-          <w:sz w:val="22"/>
-          <w:szCs w:val="22"/>
-        </w:rPr>
-        <w:t>Twitter</w:t>
-      </w:r>
-      <w:r>
-        <w:rPr>
-          <w:rFonts w:asciiTheme="minorHAnsi" w:hAnsiTheme="minorHAnsi"/>
-          <w:sz w:val="22"/>
-          <w:szCs w:val="22"/>
-        </w:rPr>
-        <w:t xml:space="preserve">: </w:t>
-      </w:r>
-      <w:hyperlink r:id="rId11" w:tgtFrame="_blank" w:history="1">
-        <w:r>
-          <w:rPr>
-            <w:rStyle w:val="Hyperlink"/>
-            <w:rFonts w:asciiTheme="minorHAnsi" w:hAnsiTheme="minorHAnsi"/>
-            <w:color w:val="auto"/>
-            <w:sz w:val="22"/>
-            <w:szCs w:val="22"/>
-          </w:rPr>
-          <w:t>@</w:t>
-        </w:r>
-        <w:proofErr w:type="spellStart"/>
-        <w:r>
-          <w:rPr>
-            <w:rStyle w:val="Hyperlink"/>
-            <w:rFonts w:asciiTheme="minorHAnsi" w:hAnsiTheme="minorHAnsi"/>
-            <w:color w:val="auto"/>
-            <w:sz w:val="22"/>
-            <w:szCs w:val="22"/>
-          </w:rPr>
-          <w:t>MADS_Marketing</w:t>
-        </w:r>
-        <w:proofErr w:type="spellEnd"/>
-      </w:hyperlink>
-    </w:p>
-    <w:p>
-      <w:pPr>
-        <w:pStyle w:val="NormalWeb"/>
-        <w:spacing w:before="0" w:beforeAutospacing="0" w:after="0" w:afterAutospacing="0"/>
-        <w:rPr>
-          <w:rFonts w:asciiTheme="minorHAnsi" w:hAnsiTheme="minorHAnsi"/>
-          <w:sz w:val="22"/>
-          <w:szCs w:val="22"/>
-        </w:rPr>
-      </w:pPr>
-      <w:r>
-        <w:rPr>
-          <w:rStyle w:val="Strong"/>
-          <w:rFonts w:asciiTheme="minorHAnsi" w:hAnsiTheme="minorHAnsi"/>
-          <w:sz w:val="22"/>
-          <w:szCs w:val="22"/>
-        </w:rPr>
-        <w:t>Web</w:t>
-      </w:r>
-      <w:r>
-        <w:rPr>
-          <w:rFonts w:asciiTheme="minorHAnsi" w:hAnsiTheme="minorHAnsi"/>
-          <w:sz w:val="22"/>
-          <w:szCs w:val="22"/>
-        </w:rPr>
-        <w:t xml:space="preserve">: </w:t>
-      </w:r>
-      <w:hyperlink r:id="rId12" w:history="1">
-        <w:r>
-          <w:rPr>
-            <w:rStyle w:val="Hyperlink"/>
-            <w:rFonts w:asciiTheme="minorHAnsi" w:hAnsiTheme="minorHAnsi"/>
-            <w:color w:val="auto"/>
-            <w:sz w:val="22"/>
-            <w:szCs w:val="22"/>
-          </w:rPr>
-          <w:t>https://marketing.knect365.com/marketing-analytics-data-science/</w:t>
-        </w:r>
-      </w:hyperlink>
-    </w:p>
-    <w:p>
-      <w:pPr>
-        <w:pStyle w:val="NormalWeb"/>
-        <w:spacing w:before="0" w:beforeAutospacing="0" w:after="0" w:afterAutospacing="0"/>
-        <w:rPr>
-          <w:rFonts w:asciiTheme="minorHAnsi" w:hAnsiTheme="minorHAnsi"/>
-          <w:sz w:val="22"/>
-          <w:szCs w:val="22"/>
-        </w:rPr>
-      </w:pPr>
-      <w:r>
-        <w:rPr>
-          <w:rStyle w:val="Strong"/>
-          <w:rFonts w:asciiTheme="minorHAnsi" w:hAnsiTheme="minorHAnsi"/>
-          <w:sz w:val="22"/>
-          <w:szCs w:val="22"/>
-        </w:rPr>
-        <w:t>Date</w:t>
-      </w:r>
-      <w:r>
-        <w:rPr>
-          <w:rFonts w:asciiTheme="minorHAnsi" w:hAnsiTheme="minorHAnsi"/>
-          <w:sz w:val="22"/>
-          <w:szCs w:val="22"/>
-        </w:rPr>
-        <w:t>: April 8-10, 2019</w:t>
-      </w:r>
-    </w:p>
-    <w:p>
-      <w:pPr>
-        <w:pStyle w:val="NormalWeb"/>
-        <w:jc w:val="lowKashida"/>
-        <w:rPr>
-          <w:rFonts w:asciiTheme="minorHAnsi" w:eastAsiaTheme="minorHAnsi" w:hAnsiTheme="minorHAnsi" w:cstheme="minorBidi"/>
-          <w:sz w:val="22"/>
-          <w:szCs w:val="22"/>
-        </w:rPr>
-      </w:pPr>
-      <w:r>
-        <w:rPr>
-          <w:rFonts w:asciiTheme="minorHAnsi" w:eastAsiaTheme="minorHAnsi" w:hAnsiTheme="minorHAnsi" w:cstheme="minorBidi"/>
-          <w:sz w:val="22"/>
-          <w:szCs w:val="22"/>
-        </w:rPr>
-        <w:t>Analytics understandably gets a lot of attention in the marketing realm, where businesses are motivated to learn what works to attract and retain customers. The “MADS” conference is all about using data for marketing, improving the customer experience, and fattening the bottom line. While it’s programmed for marketing and salespeople, there are also tracks for data science and analytics pros, as well as R&amp;D and operations professionals. For each track, the goal remains the same: how to pull trends and gain insights from data quickly and profitably.</w:t>
-      </w:r>
-    </w:p>
-    <w:p>
-      <w:pPr>
-        <w:pStyle w:val="NormalWeb"/>
-        <w:jc w:val="lowKashida"/>
-        <w:rPr>
-          <w:rFonts w:asciiTheme="minorHAnsi" w:eastAsiaTheme="minorHAnsi" w:hAnsiTheme="minorHAnsi" w:cstheme="minorBidi"/>
-          <w:sz w:val="22"/>
-          <w:szCs w:val="22"/>
-        </w:rPr>
-      </w:pPr>
-      <w:r>
-        <w:rPr>
-          <w:rFonts w:asciiTheme="minorHAnsi" w:eastAsiaTheme="minorHAnsi" w:hAnsiTheme="minorHAnsi" w:cstheme="minorBidi"/>
-          <w:sz w:val="22"/>
-          <w:szCs w:val="22"/>
-        </w:rPr>
-        <w:t>In 2018, the conference had two tracks: “The Big Picture—Creating the Strategy for Maximum Business Impact and Influence” and “Getting Dirty with Data—Leveraging Tools, Techniques, and Methodology to Improve Decision-Making.” In other words, one track is for strategy building and the other for data mining. Session topics included “Breaking Up with a Bad Paradigm: Transforming from Traditional Media to an Analytics-Focused Culture,” “Black Twitter: Building Authentic Relationships with African Americans,” and “How to Grow Market Share: Using Data to Connect Strategy to Activation.” The 2019 conference looks to be shaping up similarly.</w:t>
       </w:r>
     </w:p>
     <w:p>
@@ -2069,9 +1556,9 @@
         <w:tblLook w:val="04A0" w:firstRow="1" w:lastRow="0" w:firstColumn="1" w:lastColumn="0" w:noHBand="0" w:noVBand="1"/>
       </w:tblPr>
       <w:tblGrid>
-        <w:gridCol w:w="2072"/>
-        <w:gridCol w:w="3975"/>
-        <w:gridCol w:w="3313"/>
+        <w:gridCol w:w="3129"/>
+        <w:gridCol w:w="6044"/>
+        <w:gridCol w:w="182"/>
       </w:tblGrid>
       <w:tr>
         <w:trPr>
@@ -2080,6 +1567,12 @@
         <w:tc>
           <w:tcPr>
             <w:tcW w:w="0" w:type="auto"/>
+            <w:tcBorders>
+              <w:top w:val="single" w:sz="4" w:space="0" w:color="auto"/>
+              <w:left w:val="single" w:sz="4" w:space="0" w:color="auto"/>
+              <w:bottom w:val="single" w:sz="4" w:space="0" w:color="auto"/>
+              <w:right w:val="single" w:sz="4" w:space="0" w:color="auto"/>
+            </w:tcBorders>
             <w:vAlign w:val="center"/>
             <w:hideMark/>
           </w:tcPr>
@@ -2095,6 +1588,12 @@
         <w:tc>
           <w:tcPr>
             <w:tcW w:w="0" w:type="auto"/>
+            <w:tcBorders>
+              <w:top w:val="single" w:sz="4" w:space="0" w:color="auto"/>
+              <w:left w:val="single" w:sz="4" w:space="0" w:color="auto"/>
+              <w:bottom w:val="single" w:sz="4" w:space="0" w:color="auto"/>
+              <w:right w:val="single" w:sz="4" w:space="0" w:color="auto"/>
+            </w:tcBorders>
             <w:vAlign w:val="center"/>
             <w:hideMark/>
           </w:tcPr>
@@ -2103,7 +1602,7 @@
               <w:pStyle w:val="NoSpacing"/>
             </w:pPr>
             <w:r>
-              <w:t>Barcelona</w:t>
+              <w:t>San Francisco</w:t>
             </w:r>
           </w:p>
         </w:tc>
@@ -2117,9 +1616,6 @@
             <w:pPr>
               <w:pStyle w:val="NoSpacing"/>
             </w:pPr>
-            <w:r>
-              <w:t>New York</w:t>
-            </w:r>
           </w:p>
         </w:tc>
       </w:tr>
@@ -2130,6 +1626,12 @@
         <w:tc>
           <w:tcPr>
             <w:tcW w:w="0" w:type="auto"/>
+            <w:tcBorders>
+              <w:top w:val="single" w:sz="4" w:space="0" w:color="auto"/>
+              <w:left w:val="single" w:sz="4" w:space="0" w:color="auto"/>
+              <w:bottom w:val="single" w:sz="4" w:space="0" w:color="auto"/>
+              <w:right w:val="single" w:sz="4" w:space="0" w:color="auto"/>
+            </w:tcBorders>
             <w:vAlign w:val="center"/>
             <w:hideMark/>
           </w:tcPr>
@@ -2145,6 +1647,12 @@
         <w:tc>
           <w:tcPr>
             <w:tcW w:w="0" w:type="auto"/>
+            <w:tcBorders>
+              <w:top w:val="single" w:sz="4" w:space="0" w:color="auto"/>
+              <w:left w:val="single" w:sz="4" w:space="0" w:color="auto"/>
+              <w:bottom w:val="single" w:sz="4" w:space="0" w:color="auto"/>
+              <w:right w:val="single" w:sz="4" w:space="0" w:color="auto"/>
+            </w:tcBorders>
             <w:vAlign w:val="center"/>
             <w:hideMark/>
           </w:tcPr>
@@ -2153,7 +1661,13 @@
               <w:pStyle w:val="NoSpacing"/>
             </w:pPr>
             <w:r>
-              <w:t>Sept 25-26, 2018</w:t>
+              <w:t>April</w:t>
+            </w:r>
+            <w:r>
+              <w:t xml:space="preserve"> </w:t>
+            </w:r>
+            <w:r>
+              <w:t>17-18, 2019</w:t>
             </w:r>
           </w:p>
         </w:tc>
@@ -2167,9 +1681,6 @@
             <w:pPr>
               <w:pStyle w:val="NoSpacing"/>
             </w:pPr>
-            <w:r>
-              <w:t>Nov 8-9, 2018</w:t>
-            </w:r>
           </w:p>
         </w:tc>
       </w:tr>
@@ -2179,160 +1690,27 @@
         <w:pStyle w:val="NormalWeb"/>
         <w:spacing w:before="0" w:beforeAutospacing="0"/>
       </w:pPr>
-      <w:hyperlink r:id="rId13" w:history="1">
+      <w:hyperlink r:id="rId11" w:history="1">
         <w:r>
           <w:rPr>
             <w:rStyle w:val="Hyperlink"/>
             <w:color w:val="auto"/>
           </w:rPr>
-          <w:t>https://www.dataengconf.com/</w:t>
+          <w:t>https://www.dataeng</w:t>
         </w:r>
-      </w:hyperlink>
-    </w:p>
-    <w:p>
-      <w:pPr>
-        <w:pStyle w:val="Heading3"/>
-        <w:numPr>
-          <w:ilvl w:val="0"/>
-          <w:numId w:val="3"/>
-        </w:numPr>
-        <w:ind w:left="360"/>
-        <w:rPr>
-          <w:b/>
-          <w:bCs/>
-          <w:color w:val="auto"/>
-        </w:rPr>
-      </w:pPr>
-      <w:r>
-        <w:rPr>
-          <w:b/>
-          <w:bCs/>
-          <w:color w:val="auto"/>
-        </w:rPr>
-        <w:t>DATA CONFERENCE</w:t>
-      </w:r>
-    </w:p>
-    <w:p>
-      <w:pPr>
-        <w:pStyle w:val="NormalWeb"/>
-        <w:jc w:val="lowKashida"/>
-        <w:rPr>
-          <w:rFonts w:asciiTheme="minorHAnsi" w:eastAsiaTheme="minorHAnsi" w:hAnsiTheme="minorHAnsi" w:cstheme="minorBidi"/>
-          <w:sz w:val="22"/>
-          <w:szCs w:val="22"/>
-        </w:rPr>
-      </w:pPr>
-      <w:r>
-        <w:rPr>
-          <w:rFonts w:asciiTheme="minorHAnsi" w:eastAsiaTheme="minorHAnsi" w:hAnsiTheme="minorHAnsi" w:cstheme="minorBidi"/>
-          <w:sz w:val="22"/>
-          <w:szCs w:val="22"/>
-        </w:rPr>
-        <w:t>The purpose of the 8th International Conference on Data Science, Technology and Applications (DATA) which purpose is to bring together researchers, engineers and practitioners interested on databases, big data, data mining, data management, data security and other aspects of information systems and technology involving advanced applications of data. The Data Conference focuses on bringing together people interested in databases, data warehousing, data managing and data security. </w:t>
-      </w:r>
-    </w:p>
-    <w:tbl>
-      <w:tblPr>
-        <w:tblW w:w="5000" w:type="pct"/>
-        <w:tblCellSpacing w:w="15" w:type="dxa"/>
-        <w:tblCellMar>
-          <w:top w:w="15" w:type="dxa"/>
-          <w:left w:w="15" w:type="dxa"/>
-          <w:bottom w:w="15" w:type="dxa"/>
-          <w:right w:w="15" w:type="dxa"/>
-        </w:tblCellMar>
-        <w:tblLook w:val="04A0" w:firstRow="1" w:lastRow="0" w:firstColumn="1" w:lastColumn="0" w:noHBand="0" w:noVBand="1"/>
-      </w:tblPr>
-      <w:tblGrid>
-        <w:gridCol w:w="2585"/>
-        <w:gridCol w:w="6775"/>
-      </w:tblGrid>
-      <w:tr>
-        <w:trPr>
-          <w:tblCellSpacing w:w="15" w:type="dxa"/>
-        </w:trPr>
-        <w:tc>
-          <w:tcPr>
-            <w:tcW w:w="0" w:type="auto"/>
-            <w:vAlign w:val="center"/>
-            <w:hideMark/>
-          </w:tcPr>
-          <w:p>
-            <w:pPr>
-              <w:pStyle w:val="NoSpacing"/>
-            </w:pPr>
-            <w:r>
-              <w:t>Location</w:t>
-            </w:r>
-          </w:p>
-        </w:tc>
-        <w:tc>
-          <w:tcPr>
-            <w:tcW w:w="0" w:type="auto"/>
-            <w:vAlign w:val="center"/>
-            <w:hideMark/>
-          </w:tcPr>
-          <w:p>
-            <w:pPr>
-              <w:pStyle w:val="NoSpacing"/>
-            </w:pPr>
-            <w:r>
-              <w:t>Prague, Czech Republic</w:t>
-            </w:r>
-          </w:p>
-        </w:tc>
-      </w:tr>
-      <w:tr>
-        <w:trPr>
-          <w:tblCellSpacing w:w="15" w:type="dxa"/>
-        </w:trPr>
-        <w:tc>
-          <w:tcPr>
-            <w:tcW w:w="0" w:type="auto"/>
-            <w:vAlign w:val="center"/>
-            <w:hideMark/>
-          </w:tcPr>
-          <w:p>
-            <w:pPr>
-              <w:pStyle w:val="NoSpacing"/>
-            </w:pPr>
-            <w:r>
-              <w:t>Date</w:t>
-            </w:r>
-          </w:p>
-        </w:tc>
-        <w:tc>
-          <w:tcPr>
-            <w:tcW w:w="0" w:type="auto"/>
-            <w:vAlign w:val="center"/>
-            <w:hideMark/>
-          </w:tcPr>
-          <w:p>
-            <w:pPr>
-              <w:pStyle w:val="NoSpacing"/>
-            </w:pPr>
-            <w:r>
-              <w:t>July 26-28, 2019</w:t>
-            </w:r>
-          </w:p>
-        </w:tc>
-      </w:tr>
-    </w:tbl>
-    <w:p>
-      <w:pPr>
-        <w:pStyle w:val="NormalWeb"/>
-        <w:spacing w:before="0" w:beforeAutospacing="0"/>
-      </w:pPr>
-      <w:r>
-        <w:t> </w:t>
-      </w:r>
-      <w:hyperlink r:id="rId14" w:history="1">
         <w:r>
           <w:rPr>
             <w:rStyle w:val="Hyperlink"/>
             <w:color w:val="auto"/>
           </w:rPr>
-          <w:t>http://www.dataconference.org/</w:t>
+          <w:t>c</w:t>
+        </w:r>
+        <w:r>
+          <w:rPr>
+            <w:rStyle w:val="Hyperlink"/>
+            <w:color w:val="auto"/>
+          </w:rPr>
+          <w:t>onf.com/</w:t>
         </w:r>
       </w:hyperlink>
     </w:p>
@@ -2351,7 +1729,6 @@
           <w:bCs/>
           <w:color w:val="auto"/>
         </w:rPr>
-        <w:lastRenderedPageBreak/>
         <w:t>References</w:t>
       </w:r>
     </w:p>
@@ -2367,7 +1744,7 @@
       </w:r>
     </w:p>
     <w:p>
-      <w:hyperlink r:id="rId15" w:history="1">
+      <w:hyperlink r:id="rId12" w:history="1">
         <w:r>
           <w:rPr>
             <w:rStyle w:val="Hyperlink"/>
@@ -2906,7 +2283,16 @@
           <w:noProof/>
           <w:szCs w:val="24"/>
         </w:rPr>
-        <w:t>, vol. 2, no. 21, pp. 1–32, 2015.</w:t>
+        <w:t xml:space="preserve">, vol. </w:t>
+      </w:r>
+      <w:r>
+        <w:rPr>
+          <w:rFonts w:ascii="Calibri" w:hAnsi="Calibri" w:cs="Times New Roman"/>
+          <w:noProof/>
+          <w:szCs w:val="24"/>
+        </w:rPr>
+        <w:lastRenderedPageBreak/>
+        <w:t>2, no. 21, pp. 1–32, 2015.</w:t>
       </w:r>
     </w:p>
     <w:p>
@@ -3059,12 +2445,45 @@
       </w:r>
     </w:p>
     <w:p>
+      <w:pPr>
+        <w:pStyle w:val="Heading1"/>
+      </w:pPr>
       <w:r>
         <w:fldChar w:fldCharType="end"/>
+      </w:r>
+      <w:bookmarkStart w:id="0" w:name="_GoBack"/>
+      <w:bookmarkEnd w:id="0"/>
+    </w:p>
+    <w:p>
+      <w:pPr>
+        <w:pStyle w:val="Heading1"/>
+        <w:rPr>
+          <w:b/>
+          <w:color w:val="auto"/>
+        </w:rPr>
+      </w:pPr>
+      <w:r>
+        <w:rPr>
+          <w:b/>
+          <w:color w:val="auto"/>
+        </w:rPr>
+        <w:t>Important URLs:</w:t>
+      </w:r>
+    </w:p>
+    <w:p>
+      <w:pPr>
+        <w:rPr>
+          <w:sz w:val="6"/>
+        </w:rPr>
+      </w:pPr>
+    </w:p>
+    <w:p>
+      <w:r>
+        <w:t>https://www.ngdata.com/top-tools-for-data-scientists/</w:t>
       </w:r>
     </w:p>
     <w:sectPr>
-      <w:headerReference w:type="default" r:id="rId16"/>
+      <w:headerReference w:type="default" r:id="rId13"/>
       <w:pgSz w:w="12240" w:h="15840"/>
       <w:pgMar w:top="1440" w:right="1440" w:bottom="1440" w:left="1440" w:header="720" w:footer="273" w:gutter="0"/>
       <w:pgNumType w:fmt="lowerRoman" w:start="0"/>
@@ -4488,7 +3907,7 @@
 </file>
 
 <file path=customXml/itemProps2.xml><?xml version="1.0" encoding="utf-8"?>
-<ds:datastoreItem xmlns:ds="http://schemas.openxmlformats.org/officeDocument/2006/customXml" ds:itemID="{5C7AB81F-5995-4C5B-80B3-239F28A4FA50}">
+<ds:datastoreItem xmlns:ds="http://schemas.openxmlformats.org/officeDocument/2006/customXml" ds:itemID="{93564621-A3E5-48C6-948F-31B8E262602A}">
   <ds:schemaRefs>
     <ds:schemaRef ds:uri="http://schemas.openxmlformats.org/officeDocument/2006/bibliography"/>
   </ds:schemaRefs>

</xml_diff>